<commit_message>
Fix termsheet template conversion and duplicate event listeners - Term Sheet 오류 및 중복 이벤트 문제 해결
</commit_message>
<xml_diff>
--- a/src/templates/TermSheet_Template.docx
+++ b/src/templates/TermSheet_Template.docx
@@ -1,11 +1,12 @@
 
 <file path=word/document.xml><?xml version="1.0" encoding="utf-8"?>
-<w:document xmlns:wpc="http://schemas.microsoft.com/office/word/2010/wordprocessingCanvas" xmlns:cx="http://schemas.microsoft.com/office/drawing/2014/chartex" xmlns:cx1="http://schemas.microsoft.com/office/drawing/2015/9/8/chartex" xmlns:cx2="http://schemas.microsoft.com/office/drawing/2015/10/21/chartex" xmlns:cx3="http://schemas.microsoft.com/office/drawing/2016/5/9/chartex" xmlns:cx4="http://schemas.microsoft.com/office/drawing/2016/5/10/chartex" xmlns:cx5="http://schemas.microsoft.com/office/drawing/2016/5/11/chartex" xmlns:cx6="http://schemas.microsoft.com/office/drawing/2016/5/12/chartex" xmlns:cx7="http://schemas.microsoft.com/office/drawing/2016/5/13/chartex" xmlns:cx8="http://schemas.microsoft.com/office/drawing/2016/5/14/chartex" xmlns:mc="http://schemas.openxmlformats.org/markup-compatibility/2006" xmlns:aink="http://schemas.microsoft.com/office/drawing/2016/ink" xmlns:am3d="http://schemas.microsoft.com/office/drawing/2017/model3d" xmlns:o="urn:schemas-microsoft-com:office:office" xmlns:oel="http://schemas.microsoft.com/office/2019/extlst" xmlns:r="http://schemas.openxmlformats.org/officeDocument/2006/relationships" xmlns:m="http://schemas.openxmlformats.org/officeDocument/2006/math" xmlns:v="urn:schemas-microsoft-com:vml" xmlns:wp14="http://schemas.microsoft.com/office/word/2010/wordprocessingDrawing" xmlns:wp="http://schemas.openxmlformats.org/drawingml/2006/wordprocessingDrawing" xmlns:w10="urn:schemas-microsoft-com:office:word" xmlns:w="http://schemas.openxmlformats.org/wordprocessingml/2006/main" xmlns:w14="http://schemas.microsoft.com/office/word/2010/wordml" xmlns:w15="http://schemas.microsoft.com/office/word/2012/wordml" xmlns:w16cex="http://schemas.microsoft.com/office/word/2018/wordml/cex" xmlns:w16cid="http://schemas.microsoft.com/office/word/2016/wordml/cid" xmlns:w16="http://schemas.microsoft.com/office/word/2018/wordml" xmlns:w16du="http://schemas.microsoft.com/office/word/2023/wordml/word16du" xmlns:w16sdtdh="http://schemas.microsoft.com/office/word/2020/wordml/sdtdatahash" xmlns:w16sdtfl="http://schemas.microsoft.com/office/word/2024/wordml/sdtformatlock" xmlns:w16se="http://schemas.microsoft.com/office/word/2015/wordml/symex" xmlns:wpg="http://schemas.microsoft.com/office/word/2010/wordprocessingGroup" xmlns:wpi="http://schemas.microsoft.com/office/word/2010/wordprocessingInk" xmlns:wne="http://schemas.microsoft.com/office/word/2006/wordml" xmlns:wps="http://schemas.microsoft.com/office/word/2010/wordprocessingShape" mc:Ignorable="w14 w15 w16se w16cid w16 w16cex w16sdtdh w16sdtfl w16du wp14">
+<w:document xmlns:wpc="http://schemas.microsoft.com/office/word/2010/wordprocessingCanvas" xmlns:cx="http://schemas.microsoft.com/office/drawing/2014/chartex" xmlns:cx1="http://schemas.microsoft.com/office/drawing/2015/9/8/chartex" xmlns:cx2="http://schemas.microsoft.com/office/drawing/2015/10/21/chartex" xmlns:cx3="http://schemas.microsoft.com/office/drawing/2016/5/9/chartex" xmlns:cx4="http://schemas.microsoft.com/office/drawing/2016/5/10/chartex" xmlns:cx5="http://schemas.microsoft.com/office/drawing/2016/5/11/chartex" xmlns:cx6="http://schemas.microsoft.com/office/drawing/2016/5/12/chartex" xmlns:cx7="http://schemas.microsoft.com/office/drawing/2016/5/13/chartex" xmlns:cx8="http://schemas.microsoft.com/office/drawing/2016/5/14/chartex" xmlns:mc="http://schemas.openxmlformats.org/markup-compatibility/2006" xmlns:aink="http://schemas.microsoft.com/office/drawing/2016/ink" xmlns:am3d="http://schemas.microsoft.com/office/drawing/2017/model3d" xmlns:o="urn:schemas-microsoft-com:office:office" xmlns:oel="http://schemas.microsoft.com/office/2019/extlst" xmlns:r="http://schemas.openxmlformats.org/officeDocument/2006/relationships" xmlns:m="http://schemas.openxmlformats.org/officeDocument/2006/math" xmlns:v="urn:schemas-microsoft-com:vml" xmlns:wp14="http://schemas.microsoft.com/office/word/2010/wordprocessingDrawing" xmlns:wp="http://schemas.openxmlformats.org/drawingml/2006/wordprocessingDrawing" xmlns:w10="urn:schemas-microsoft-com:office:word" xmlns:w="http://schemas.openxmlformats.org/wordprocessingml/2006/main" xmlns:w14="http://schemas.microsoft.com/office/word/2010/wordml" xmlns:w15="http://schemas.microsoft.com/office/word/2012/wordml" xmlns:w16cex="http://schemas.microsoft.com/office/word/2018/wordml/cex" xmlns:w16cid="http://schemas.microsoft.com/office/word/2016/wordml/cid" xmlns:w16="http://schemas.microsoft.com/office/word/2018/wordml" xmlns:w16du="http://schemas.microsoft.com/office/word/2023/wordml/word16du" xmlns:w16sdtdh="http://schemas.microsoft.com/office/word/2020/wordml/sdtdatahash" xmlns:w16se="http://schemas.microsoft.com/office/word/2015/wordml/symex" xmlns:wpg="http://schemas.microsoft.com/office/word/2010/wordprocessingGroup" xmlns:wpi="http://schemas.microsoft.com/office/word/2010/wordprocessingInk" xmlns:wne="http://schemas.microsoft.com/office/word/2006/wordml" xmlns:wps="http://schemas.microsoft.com/office/word/2010/wordprocessingShape" mc:Ignorable="w14 w15 w16se w16cid w16 w16cex w16sdtdh w16du wp14">
   <w:body>
     <w:p>
       <w:pPr>
         <w:jc w:val="center"/>
         <w:rPr>
+          <w:rFonts w:hint="eastAsia"/>
           <w:b/>
           <w:bCs/>
           <w:color w:val="000000" w:themeColor="text1"/>
@@ -22,7 +23,18 @@
           <w:sz w:val="28"/>
           <w:szCs w:val="32"/>
         </w:rPr>
-        <w:t>[[투자대상]</w:t>
+        <w:t xml:space="preserve">&lt; </w:t>
+      </w:r>
+      <w:r>
+        <w:rPr>
+          <w:rFonts w:hint="eastAsia"/>
+          <w:b/>
+          <w:bCs/>
+          <w:color w:val="000000" w:themeColor="text1"/>
+          <w:sz w:val="28"/>
+          <w:szCs w:val="32"/>
+        </w:rPr>
+        <w:t>[투자대상]</w:t>
       </w:r>
       <w:r>
         <w:rPr>
@@ -63,7 +75,18 @@
           <w:sz w:val="28"/>
           <w:szCs w:val="32"/>
         </w:rPr>
-        <w:t>]</w:t>
+        <w:t xml:space="preserve"> </w:t>
+      </w:r>
+      <w:r>
+        <w:rPr>
+          <w:rFonts w:hint="eastAsia"/>
+          <w:b/>
+          <w:bCs/>
+          <w:color w:val="000000" w:themeColor="text1"/>
+          <w:sz w:val="28"/>
+          <w:szCs w:val="32"/>
+        </w:rPr>
+        <w:t>&gt;</w:t>
       </w:r>
     </w:p>
     <w:tbl>
@@ -186,9 +209,6 @@
             <w:pPr>
               <w:spacing w:before="20" w:after="20"/>
               <w:jc w:val="center"/>
-              <w:rPr>
-                <w:rFonts w:hint="eastAsia"/>
-              </w:rPr>
             </w:pPr>
             <w:r>
               <w:rPr>
@@ -275,9 +295,6 @@
             <w:pPr>
               <w:spacing w:before="20" w:after="20"/>
               <w:jc w:val="center"/>
-              <w:rPr>
-                <w:rFonts w:hint="eastAsia"/>
-              </w:rPr>
             </w:pPr>
             <w:r>
               <w:rPr>
@@ -451,7 +468,21 @@
               <w:rPr>
                 <w:rFonts w:hint="eastAsia"/>
               </w:rPr>
-              <w:t>[투자후가치]</w:t>
+              <w:t>[</w:t>
+            </w:r>
+            <w:proofErr w:type="spellStart"/>
+            <w:r>
+              <w:rPr>
+                <w:rFonts w:hint="eastAsia"/>
+              </w:rPr>
+              <w:t>투자후가치</w:t>
+            </w:r>
+            <w:proofErr w:type="spellEnd"/>
+            <w:r>
+              <w:rPr>
+                <w:rFonts w:hint="eastAsia"/>
+              </w:rPr>
+              <w:t>]</w:t>
             </w:r>
           </w:p>
         </w:tc>
@@ -515,10 +546,16 @@
               <w:t>(</w:t>
             </w:r>
             <w:r>
+              <w:t xml:space="preserve"> </w:t>
+            </w:r>
+            <w:r>
               <w:rPr>
                 <w:rFonts w:hint="eastAsia"/>
               </w:rPr>
               <w:t>[지분율]</w:t>
+            </w:r>
+            <w:r>
+              <w:t xml:space="preserve"> </w:t>
             </w:r>
             <w:r>
               <w:rPr>
@@ -642,12 +679,14 @@
               <w:spacing w:before="20" w:after="20"/>
               <w:jc w:val="center"/>
             </w:pPr>
+            <w:proofErr w:type="spellStart"/>
             <w:r>
               <w:rPr>
                 <w:rFonts w:hint="eastAsia"/>
               </w:rPr>
               <w:t>배당권</w:t>
             </w:r>
+            <w:proofErr w:type="spellEnd"/>
           </w:p>
         </w:tc>
         <w:tc>
@@ -759,12 +798,14 @@
               <w:spacing w:before="20" w:after="20"/>
               <w:jc w:val="center"/>
             </w:pPr>
+            <w:proofErr w:type="spellStart"/>
             <w:r>
               <w:rPr>
                 <w:rFonts w:hint="eastAsia"/>
               </w:rPr>
               <w:t>잔여재산분배우선권</w:t>
             </w:r>
+            <w:proofErr w:type="spellEnd"/>
           </w:p>
         </w:tc>
         <w:tc>
@@ -927,11 +968,19 @@
             <w:r>
               <w:t xml:space="preserve">- </w:t>
             </w:r>
-            <w:r>
-              <w:rPr>
-                <w:rFonts w:hint="eastAsia"/>
-              </w:rPr>
-              <w:t>상환가액:</w:t>
+            <w:proofErr w:type="spellStart"/>
+            <w:r>
+              <w:rPr>
+                <w:rFonts w:hint="eastAsia"/>
+              </w:rPr>
+              <w:t>상환가액</w:t>
+            </w:r>
+            <w:proofErr w:type="spellEnd"/>
+            <w:r>
+              <w:rPr>
+                <w:rFonts w:hint="eastAsia"/>
+              </w:rPr>
+              <w:t>:</w:t>
             </w:r>
             <w:r>
               <w:t xml:space="preserve"> </w:t>
@@ -1065,7 +1114,21 @@
               <w:rPr>
                 <w:rFonts w:hint="eastAsia"/>
               </w:rPr>
-              <w:t xml:space="preserve">주당 보통주 </w:t>
+              <w:t xml:space="preserve">주당 </w:t>
+            </w:r>
+            <w:proofErr w:type="spellStart"/>
+            <w:r>
+              <w:rPr>
+                <w:rFonts w:hint="eastAsia"/>
+              </w:rPr>
+              <w:t>보통주</w:t>
+            </w:r>
+            <w:proofErr w:type="spellEnd"/>
+            <w:r>
+              <w:rPr>
+                <w:rFonts w:hint="eastAsia"/>
+              </w:rPr>
+              <w:t xml:space="preserve"> </w:t>
             </w:r>
             <w:r>
               <w:rPr>
@@ -1132,7 +1195,21 @@
               <w:rPr>
                 <w:rFonts w:hint="eastAsia"/>
               </w:rPr>
-              <w:t xml:space="preserve">시 평가가액의 </w:t>
+              <w:t xml:space="preserve">시 </w:t>
+            </w:r>
+            <w:proofErr w:type="spellStart"/>
+            <w:r>
+              <w:rPr>
+                <w:rFonts w:hint="eastAsia"/>
+              </w:rPr>
+              <w:t>평가가액의</w:t>
+            </w:r>
+            <w:proofErr w:type="spellEnd"/>
+            <w:r>
+              <w:rPr>
+                <w:rFonts w:hint="eastAsia"/>
+              </w:rPr>
+              <w:t xml:space="preserve"> </w:t>
             </w:r>
             <w:r>
               <w:t>70%</w:t>
@@ -1269,7 +1346,25 @@
                 <w:color w:val="000000"/>
                 <w:szCs w:val="20"/>
               </w:rPr>
-              <w:t>주식배당 등으로 인해 발행주식수가 증가하는 경우 아래 산식에 따라 전환가 조정</w:t>
+              <w:t xml:space="preserve">주식배당 등으로 인해 발행주식수가 증가하는 경우 아래 산식에 따라 </w:t>
+            </w:r>
+            <w:proofErr w:type="spellStart"/>
+            <w:r>
+              <w:rPr>
+                <w:rFonts w:eastAsiaTheme="minorHAnsi" w:hint="eastAsia"/>
+                <w:color w:val="000000"/>
+                <w:szCs w:val="20"/>
+              </w:rPr>
+              <w:t>전환가</w:t>
+            </w:r>
+            <w:proofErr w:type="spellEnd"/>
+            <w:r>
+              <w:rPr>
+                <w:rFonts w:eastAsiaTheme="minorHAnsi" w:hint="eastAsia"/>
+                <w:color w:val="000000"/>
+                <w:szCs w:val="20"/>
+              </w:rPr>
+              <w:t xml:space="preserve"> 조정</w:t>
             </w:r>
           </w:p>
           <w:p>
@@ -1330,7 +1425,79 @@
                 <w:color w:val="000000"/>
                 <w:szCs w:val="20"/>
               </w:rPr>
-              <w:t>= (기발행주식수 × 조정전 전환가격) ÷ (기발행주식수+신발행주식수)</w:t>
+              <w:t>= (</w:t>
+            </w:r>
+            <w:proofErr w:type="spellStart"/>
+            <w:r>
+              <w:rPr>
+                <w:rFonts w:eastAsiaTheme="minorHAnsi"/>
+                <w:color w:val="000000"/>
+                <w:szCs w:val="20"/>
+              </w:rPr>
+              <w:t>기발행주식수</w:t>
+            </w:r>
+            <w:proofErr w:type="spellEnd"/>
+            <w:r>
+              <w:rPr>
+                <w:rFonts w:eastAsiaTheme="minorHAnsi"/>
+                <w:color w:val="000000"/>
+                <w:szCs w:val="20"/>
+              </w:rPr>
+              <w:t xml:space="preserve"> × </w:t>
+            </w:r>
+            <w:proofErr w:type="spellStart"/>
+            <w:r>
+              <w:rPr>
+                <w:rFonts w:eastAsiaTheme="minorHAnsi"/>
+                <w:color w:val="000000"/>
+                <w:szCs w:val="20"/>
+              </w:rPr>
+              <w:t>조정전</w:t>
+            </w:r>
+            <w:proofErr w:type="spellEnd"/>
+            <w:r>
+              <w:rPr>
+                <w:rFonts w:eastAsiaTheme="minorHAnsi"/>
+                <w:color w:val="000000"/>
+                <w:szCs w:val="20"/>
+              </w:rPr>
+              <w:t xml:space="preserve"> 전환가격) ÷ (</w:t>
+            </w:r>
+            <w:proofErr w:type="spellStart"/>
+            <w:r>
+              <w:rPr>
+                <w:rFonts w:eastAsiaTheme="minorHAnsi"/>
+                <w:color w:val="000000"/>
+                <w:szCs w:val="20"/>
+              </w:rPr>
+              <w:t>기발행주식수</w:t>
+            </w:r>
+            <w:proofErr w:type="spellEnd"/>
+            <w:r>
+              <w:rPr>
+                <w:rFonts w:eastAsiaTheme="minorHAnsi"/>
+                <w:color w:val="000000"/>
+                <w:szCs w:val="20"/>
+              </w:rPr>
+              <w:t>+</w:t>
+            </w:r>
+            <w:proofErr w:type="spellStart"/>
+            <w:r>
+              <w:rPr>
+                <w:rFonts w:eastAsiaTheme="minorHAnsi"/>
+                <w:color w:val="000000"/>
+                <w:szCs w:val="20"/>
+              </w:rPr>
+              <w:t>신발행주식수</w:t>
+            </w:r>
+            <w:proofErr w:type="spellEnd"/>
+            <w:r>
+              <w:rPr>
+                <w:rFonts w:eastAsiaTheme="minorHAnsi"/>
+                <w:color w:val="000000"/>
+                <w:szCs w:val="20"/>
+              </w:rPr>
+              <w:t>)</w:t>
             </w:r>
           </w:p>
           <w:p>
@@ -1375,7 +1542,25 @@
                 <w:color w:val="000000"/>
                 <w:szCs w:val="20"/>
               </w:rPr>
-              <w:t xml:space="preserve"> 무상증자를 병행하여 실시하는 경우, 유상증자의 1주당 발행가액이 그 당시의 “본 우선주식”의 전환가격을 상회하는 때에는 유상증자에 의하여 발행된 신주에 대하여는 전환가격 조정을 적용하지 아니하고, 무상증자에 의하여 발행된 신주에 한하여 전환가격 조정을 적</w:t>
+              <w:t xml:space="preserve"> 무상증자를 병행하여 실시하는 경우, 유상증자의 1주당 </w:t>
+            </w:r>
+            <w:proofErr w:type="spellStart"/>
+            <w:r>
+              <w:rPr>
+                <w:rFonts w:eastAsiaTheme="minorHAnsi"/>
+                <w:color w:val="000000"/>
+                <w:szCs w:val="20"/>
+              </w:rPr>
+              <w:t>발행가액이</w:t>
+            </w:r>
+            <w:proofErr w:type="spellEnd"/>
+            <w:r>
+              <w:rPr>
+                <w:rFonts w:eastAsiaTheme="minorHAnsi"/>
+                <w:color w:val="000000"/>
+                <w:szCs w:val="20"/>
+              </w:rPr>
+              <w:t xml:space="preserve"> 그 당시의 “본 우선주식”의 전환가격을 상회하는 때에는 유상증자에 의하여 발행된 신주에 대하여는 전환가격 조정을 적용하지 아니하고, 무상증자에 의하여 발행된 신주에 한하여 전환가격 조정을 적</w:t>
             </w:r>
             <w:r>
               <w:rPr>
@@ -1420,7 +1605,43 @@
                 <w:color w:val="000000"/>
                 <w:szCs w:val="20"/>
               </w:rPr>
-              <w:t>IPO시 주당 공모가액의 70%가 그 당시의 본건 우선주의 전환가격을 하회하는 경우에는 전환가격을 IPO 주당 공모가액의 70%로 조정</w:t>
+              <w:t xml:space="preserve">IPO시 주당 </w:t>
+            </w:r>
+            <w:proofErr w:type="spellStart"/>
+            <w:r>
+              <w:rPr>
+                <w:rFonts w:eastAsiaTheme="minorHAnsi"/>
+                <w:color w:val="000000"/>
+                <w:szCs w:val="20"/>
+              </w:rPr>
+              <w:t>공모가액의</w:t>
+            </w:r>
+            <w:proofErr w:type="spellEnd"/>
+            <w:r>
+              <w:rPr>
+                <w:rFonts w:eastAsiaTheme="minorHAnsi"/>
+                <w:color w:val="000000"/>
+                <w:szCs w:val="20"/>
+              </w:rPr>
+              <w:t xml:space="preserve"> 70%가 그 당시의 본건 우선주의 전환가격을 하회하는 경우에는 전환가격을 IPO 주당 </w:t>
+            </w:r>
+            <w:proofErr w:type="spellStart"/>
+            <w:r>
+              <w:rPr>
+                <w:rFonts w:eastAsiaTheme="minorHAnsi"/>
+                <w:color w:val="000000"/>
+                <w:szCs w:val="20"/>
+              </w:rPr>
+              <w:t>공모가액의</w:t>
+            </w:r>
+            <w:proofErr w:type="spellEnd"/>
+            <w:r>
+              <w:rPr>
+                <w:rFonts w:eastAsiaTheme="minorHAnsi"/>
+                <w:color w:val="000000"/>
+                <w:szCs w:val="20"/>
+              </w:rPr>
+              <w:t xml:space="preserve"> 70%로 조정</w:t>
             </w:r>
           </w:p>
           <w:p>
@@ -1712,6 +1933,7 @@
               </w:rPr>
               <w:t>[</w:t>
             </w:r>
+            <w:proofErr w:type="spellStart"/>
             <w:r>
               <w:rPr>
                 <w:rFonts w:hint="eastAsia"/>
@@ -1722,7 +1944,17 @@
               <w:rPr>
                 <w:rFonts w:hint="eastAsia"/>
               </w:rPr>
-              <w:t>이자]</w:t>
+              <w:t>이자</w:t>
+            </w:r>
+            <w:proofErr w:type="spellEnd"/>
+            <w:r>
+              <w:rPr>
+                <w:rFonts w:hint="eastAsia"/>
+              </w:rPr>
+              <w:t>]</w:t>
+            </w:r>
+            <w:r>
+              <w:t xml:space="preserve"> </w:t>
             </w:r>
             <w:r>
               <w:t>)</w:t>
@@ -1741,12 +1973,14 @@
             <w:r>
               <w:t xml:space="preserve"> </w:t>
             </w:r>
+            <w:proofErr w:type="spellStart"/>
             <w:r>
               <w:rPr>
                 <w:rFonts w:hint="eastAsia"/>
               </w:rPr>
               <w:t>위약벌</w:t>
             </w:r>
+            <w:proofErr w:type="spellEnd"/>
             <w:r>
               <w:rPr>
                 <w:rFonts w:hint="eastAsia"/>
@@ -1778,7 +2012,21 @@
               <w:rPr>
                 <w:rFonts w:hint="eastAsia"/>
               </w:rPr>
-              <w:t>[위약별]</w:t>
+              <w:t>[</w:t>
+            </w:r>
+            <w:proofErr w:type="spellStart"/>
+            <w:r>
+              <w:rPr>
+                <w:rFonts w:hint="eastAsia"/>
+              </w:rPr>
+              <w:t>위약별</w:t>
+            </w:r>
+            <w:proofErr w:type="spellEnd"/>
+            <w:r>
+              <w:rPr>
+                <w:rFonts w:hint="eastAsia"/>
+              </w:rPr>
+              <w:t>]</w:t>
             </w:r>
           </w:p>
         </w:tc>
@@ -1974,7 +2222,7 @@
 </file>
 
 <file path=word/endnotes.xml><?xml version="1.0" encoding="utf-8"?>
-<w:endnotes xmlns:wpc="http://schemas.microsoft.com/office/word/2010/wordprocessingCanvas" xmlns:cx="http://schemas.microsoft.com/office/drawing/2014/chartex" xmlns:cx1="http://schemas.microsoft.com/office/drawing/2015/9/8/chartex" xmlns:cx2="http://schemas.microsoft.com/office/drawing/2015/10/21/chartex" xmlns:cx3="http://schemas.microsoft.com/office/drawing/2016/5/9/chartex" xmlns:cx4="http://schemas.microsoft.com/office/drawing/2016/5/10/chartex" xmlns:cx5="http://schemas.microsoft.com/office/drawing/2016/5/11/chartex" xmlns:cx6="http://schemas.microsoft.com/office/drawing/2016/5/12/chartex" xmlns:cx7="http://schemas.microsoft.com/office/drawing/2016/5/13/chartex" xmlns:cx8="http://schemas.microsoft.com/office/drawing/2016/5/14/chartex" xmlns:mc="http://schemas.openxmlformats.org/markup-compatibility/2006" xmlns:aink="http://schemas.microsoft.com/office/drawing/2016/ink" xmlns:am3d="http://schemas.microsoft.com/office/drawing/2017/model3d" xmlns:o="urn:schemas-microsoft-com:office:office" xmlns:oel="http://schemas.microsoft.com/office/2019/extlst" xmlns:r="http://schemas.openxmlformats.org/officeDocument/2006/relationships" xmlns:m="http://schemas.openxmlformats.org/officeDocument/2006/math" xmlns:v="urn:schemas-microsoft-com:vml" xmlns:wp14="http://schemas.microsoft.com/office/word/2010/wordprocessingDrawing" xmlns:wp="http://schemas.openxmlformats.org/drawingml/2006/wordprocessingDrawing" xmlns:w10="urn:schemas-microsoft-com:office:word" xmlns:w="http://schemas.openxmlformats.org/wordprocessingml/2006/main" xmlns:w14="http://schemas.microsoft.com/office/word/2010/wordml" xmlns:w15="http://schemas.microsoft.com/office/word/2012/wordml" xmlns:w16cex="http://schemas.microsoft.com/office/word/2018/wordml/cex" xmlns:w16cid="http://schemas.microsoft.com/office/word/2016/wordml/cid" xmlns:w16="http://schemas.microsoft.com/office/word/2018/wordml" xmlns:w16du="http://schemas.microsoft.com/office/word/2023/wordml/word16du" xmlns:w16sdtdh="http://schemas.microsoft.com/office/word/2020/wordml/sdtdatahash" xmlns:w16sdtfl="http://schemas.microsoft.com/office/word/2024/wordml/sdtformatlock" xmlns:w16se="http://schemas.microsoft.com/office/word/2015/wordml/symex" xmlns:wpg="http://schemas.microsoft.com/office/word/2010/wordprocessingGroup" xmlns:wpi="http://schemas.microsoft.com/office/word/2010/wordprocessingInk" xmlns:wne="http://schemas.microsoft.com/office/word/2006/wordml" xmlns:wps="http://schemas.microsoft.com/office/word/2010/wordprocessingShape" mc:Ignorable="w14 w15 w16se w16cid w16 w16cex w16sdtdh w16sdtfl w16du wp14">
+<w:endnotes xmlns:wpc="http://schemas.microsoft.com/office/word/2010/wordprocessingCanvas" xmlns:cx="http://schemas.microsoft.com/office/drawing/2014/chartex" xmlns:cx1="http://schemas.microsoft.com/office/drawing/2015/9/8/chartex" xmlns:cx2="http://schemas.microsoft.com/office/drawing/2015/10/21/chartex" xmlns:cx3="http://schemas.microsoft.com/office/drawing/2016/5/9/chartex" xmlns:cx4="http://schemas.microsoft.com/office/drawing/2016/5/10/chartex" xmlns:cx5="http://schemas.microsoft.com/office/drawing/2016/5/11/chartex" xmlns:cx6="http://schemas.microsoft.com/office/drawing/2016/5/12/chartex" xmlns:cx7="http://schemas.microsoft.com/office/drawing/2016/5/13/chartex" xmlns:cx8="http://schemas.microsoft.com/office/drawing/2016/5/14/chartex" xmlns:mc="http://schemas.openxmlformats.org/markup-compatibility/2006" xmlns:aink="http://schemas.microsoft.com/office/drawing/2016/ink" xmlns:am3d="http://schemas.microsoft.com/office/drawing/2017/model3d" xmlns:o="urn:schemas-microsoft-com:office:office" xmlns:oel="http://schemas.microsoft.com/office/2019/extlst" xmlns:r="http://schemas.openxmlformats.org/officeDocument/2006/relationships" xmlns:m="http://schemas.openxmlformats.org/officeDocument/2006/math" xmlns:v="urn:schemas-microsoft-com:vml" xmlns:wp14="http://schemas.microsoft.com/office/word/2010/wordprocessingDrawing" xmlns:wp="http://schemas.openxmlformats.org/drawingml/2006/wordprocessingDrawing" xmlns:w10="urn:schemas-microsoft-com:office:word" xmlns:w="http://schemas.openxmlformats.org/wordprocessingml/2006/main" xmlns:w14="http://schemas.microsoft.com/office/word/2010/wordml" xmlns:w15="http://schemas.microsoft.com/office/word/2012/wordml" xmlns:w16cex="http://schemas.microsoft.com/office/word/2018/wordml/cex" xmlns:w16cid="http://schemas.microsoft.com/office/word/2016/wordml/cid" xmlns:w16="http://schemas.microsoft.com/office/word/2018/wordml" xmlns:w16du="http://schemas.microsoft.com/office/word/2023/wordml/word16du" xmlns:w16sdtdh="http://schemas.microsoft.com/office/word/2020/wordml/sdtdatahash" xmlns:w16se="http://schemas.microsoft.com/office/word/2015/wordml/symex" xmlns:wpg="http://schemas.microsoft.com/office/word/2010/wordprocessingGroup" xmlns:wpi="http://schemas.microsoft.com/office/word/2010/wordprocessingInk" xmlns:wne="http://schemas.microsoft.com/office/word/2006/wordml" xmlns:wps="http://schemas.microsoft.com/office/word/2010/wordprocessingShape" mc:Ignorable="w14 w15 w16se w16cid w16 w16cex w16sdtdh w16du wp14">
   <w:endnote w:type="separator" w:id="-1">
     <w:p>
       <w:r>
@@ -1993,7 +2241,7 @@
 </file>
 
 <file path=word/footnotes.xml><?xml version="1.0" encoding="utf-8"?>
-<w:footnotes xmlns:wpc="http://schemas.microsoft.com/office/word/2010/wordprocessingCanvas" xmlns:cx="http://schemas.microsoft.com/office/drawing/2014/chartex" xmlns:cx1="http://schemas.microsoft.com/office/drawing/2015/9/8/chartex" xmlns:cx2="http://schemas.microsoft.com/office/drawing/2015/10/21/chartex" xmlns:cx3="http://schemas.microsoft.com/office/drawing/2016/5/9/chartex" xmlns:cx4="http://schemas.microsoft.com/office/drawing/2016/5/10/chartex" xmlns:cx5="http://schemas.microsoft.com/office/drawing/2016/5/11/chartex" xmlns:cx6="http://schemas.microsoft.com/office/drawing/2016/5/12/chartex" xmlns:cx7="http://schemas.microsoft.com/office/drawing/2016/5/13/chartex" xmlns:cx8="http://schemas.microsoft.com/office/drawing/2016/5/14/chartex" xmlns:mc="http://schemas.openxmlformats.org/markup-compatibility/2006" xmlns:aink="http://schemas.microsoft.com/office/drawing/2016/ink" xmlns:am3d="http://schemas.microsoft.com/office/drawing/2017/model3d" xmlns:o="urn:schemas-microsoft-com:office:office" xmlns:oel="http://schemas.microsoft.com/office/2019/extlst" xmlns:r="http://schemas.openxmlformats.org/officeDocument/2006/relationships" xmlns:m="http://schemas.openxmlformats.org/officeDocument/2006/math" xmlns:v="urn:schemas-microsoft-com:vml" xmlns:wp14="http://schemas.microsoft.com/office/word/2010/wordprocessingDrawing" xmlns:wp="http://schemas.openxmlformats.org/drawingml/2006/wordprocessingDrawing" xmlns:w10="urn:schemas-microsoft-com:office:word" xmlns:w="http://schemas.openxmlformats.org/wordprocessingml/2006/main" xmlns:w14="http://schemas.microsoft.com/office/word/2010/wordml" xmlns:w15="http://schemas.microsoft.com/office/word/2012/wordml" xmlns:w16cex="http://schemas.microsoft.com/office/word/2018/wordml/cex" xmlns:w16cid="http://schemas.microsoft.com/office/word/2016/wordml/cid" xmlns:w16="http://schemas.microsoft.com/office/word/2018/wordml" xmlns:w16du="http://schemas.microsoft.com/office/word/2023/wordml/word16du" xmlns:w16sdtdh="http://schemas.microsoft.com/office/word/2020/wordml/sdtdatahash" xmlns:w16sdtfl="http://schemas.microsoft.com/office/word/2024/wordml/sdtformatlock" xmlns:w16se="http://schemas.microsoft.com/office/word/2015/wordml/symex" xmlns:wpg="http://schemas.microsoft.com/office/word/2010/wordprocessingGroup" xmlns:wpi="http://schemas.microsoft.com/office/word/2010/wordprocessingInk" xmlns:wne="http://schemas.microsoft.com/office/word/2006/wordml" xmlns:wps="http://schemas.microsoft.com/office/word/2010/wordprocessingShape" mc:Ignorable="w14 w15 w16se w16cid w16 w16cex w16sdtdh w16sdtfl w16du wp14">
+<w:footnotes xmlns:wpc="http://schemas.microsoft.com/office/word/2010/wordprocessingCanvas" xmlns:cx="http://schemas.microsoft.com/office/drawing/2014/chartex" xmlns:cx1="http://schemas.microsoft.com/office/drawing/2015/9/8/chartex" xmlns:cx2="http://schemas.microsoft.com/office/drawing/2015/10/21/chartex" xmlns:cx3="http://schemas.microsoft.com/office/drawing/2016/5/9/chartex" xmlns:cx4="http://schemas.microsoft.com/office/drawing/2016/5/10/chartex" xmlns:cx5="http://schemas.microsoft.com/office/drawing/2016/5/11/chartex" xmlns:cx6="http://schemas.microsoft.com/office/drawing/2016/5/12/chartex" xmlns:cx7="http://schemas.microsoft.com/office/drawing/2016/5/13/chartex" xmlns:cx8="http://schemas.microsoft.com/office/drawing/2016/5/14/chartex" xmlns:mc="http://schemas.openxmlformats.org/markup-compatibility/2006" xmlns:aink="http://schemas.microsoft.com/office/drawing/2016/ink" xmlns:am3d="http://schemas.microsoft.com/office/drawing/2017/model3d" xmlns:o="urn:schemas-microsoft-com:office:office" xmlns:oel="http://schemas.microsoft.com/office/2019/extlst" xmlns:r="http://schemas.openxmlformats.org/officeDocument/2006/relationships" xmlns:m="http://schemas.openxmlformats.org/officeDocument/2006/math" xmlns:v="urn:schemas-microsoft-com:vml" xmlns:wp14="http://schemas.microsoft.com/office/word/2010/wordprocessingDrawing" xmlns:wp="http://schemas.openxmlformats.org/drawingml/2006/wordprocessingDrawing" xmlns:w10="urn:schemas-microsoft-com:office:word" xmlns:w="http://schemas.openxmlformats.org/wordprocessingml/2006/main" xmlns:w14="http://schemas.microsoft.com/office/word/2010/wordml" xmlns:w15="http://schemas.microsoft.com/office/word/2012/wordml" xmlns:w16cex="http://schemas.microsoft.com/office/word/2018/wordml/cex" xmlns:w16cid="http://schemas.microsoft.com/office/word/2016/wordml/cid" xmlns:w16="http://schemas.microsoft.com/office/word/2018/wordml" xmlns:w16du="http://schemas.microsoft.com/office/word/2023/wordml/word16du" xmlns:w16sdtdh="http://schemas.microsoft.com/office/word/2020/wordml/sdtdatahash" xmlns:w16se="http://schemas.microsoft.com/office/word/2015/wordml/symex" xmlns:wpg="http://schemas.microsoft.com/office/word/2010/wordprocessingGroup" xmlns:wpi="http://schemas.microsoft.com/office/word/2010/wordprocessingInk" xmlns:wne="http://schemas.microsoft.com/office/word/2006/wordml" xmlns:wps="http://schemas.microsoft.com/office/word/2010/wordprocessingShape" mc:Ignorable="w14 w15 w16se w16cid w16 w16cex w16sdtdh w16du wp14">
   <w:footnote w:type="separator" w:id="-1">
     <w:p>
       <w:r>
@@ -2012,7 +2260,7 @@
 </file>
 
 <file path=word/numbering.xml><?xml version="1.0" encoding="utf-8"?>
-<w:numbering xmlns:wpc="http://schemas.microsoft.com/office/word/2010/wordprocessingCanvas" xmlns:cx="http://schemas.microsoft.com/office/drawing/2014/chartex" xmlns:cx1="http://schemas.microsoft.com/office/drawing/2015/9/8/chartex" xmlns:cx2="http://schemas.microsoft.com/office/drawing/2015/10/21/chartex" xmlns:cx3="http://schemas.microsoft.com/office/drawing/2016/5/9/chartex" xmlns:cx4="http://schemas.microsoft.com/office/drawing/2016/5/10/chartex" xmlns:cx5="http://schemas.microsoft.com/office/drawing/2016/5/11/chartex" xmlns:cx6="http://schemas.microsoft.com/office/drawing/2016/5/12/chartex" xmlns:cx7="http://schemas.microsoft.com/office/drawing/2016/5/13/chartex" xmlns:cx8="http://schemas.microsoft.com/office/drawing/2016/5/14/chartex" xmlns:mc="http://schemas.openxmlformats.org/markup-compatibility/2006" xmlns:aink="http://schemas.microsoft.com/office/drawing/2016/ink" xmlns:am3d="http://schemas.microsoft.com/office/drawing/2017/model3d" xmlns:o="urn:schemas-microsoft-com:office:office" xmlns:oel="http://schemas.microsoft.com/office/2019/extlst" xmlns:r="http://schemas.openxmlformats.org/officeDocument/2006/relationships" xmlns:m="http://schemas.openxmlformats.org/officeDocument/2006/math" xmlns:v="urn:schemas-microsoft-com:vml" xmlns:wp14="http://schemas.microsoft.com/office/word/2010/wordprocessingDrawing" xmlns:wp="http://schemas.openxmlformats.org/drawingml/2006/wordprocessingDrawing" xmlns:w10="urn:schemas-microsoft-com:office:word" xmlns:w="http://schemas.openxmlformats.org/wordprocessingml/2006/main" xmlns:w14="http://schemas.microsoft.com/office/word/2010/wordml" xmlns:w15="http://schemas.microsoft.com/office/word/2012/wordml" xmlns:w16cex="http://schemas.microsoft.com/office/word/2018/wordml/cex" xmlns:w16cid="http://schemas.microsoft.com/office/word/2016/wordml/cid" xmlns:w16="http://schemas.microsoft.com/office/word/2018/wordml" xmlns:w16du="http://schemas.microsoft.com/office/word/2023/wordml/word16du" xmlns:w16sdtdh="http://schemas.microsoft.com/office/word/2020/wordml/sdtdatahash" xmlns:w16sdtfl="http://schemas.microsoft.com/office/word/2024/wordml/sdtformatlock" xmlns:w16se="http://schemas.microsoft.com/office/word/2015/wordml/symex" xmlns:wpg="http://schemas.microsoft.com/office/word/2010/wordprocessingGroup" xmlns:wpi="http://schemas.microsoft.com/office/word/2010/wordprocessingInk" xmlns:wne="http://schemas.microsoft.com/office/word/2006/wordml" xmlns:wps="http://schemas.microsoft.com/office/word/2010/wordprocessingShape" mc:Ignorable="w14 w15 w16se w16cid w16 w16cex w16sdtdh w16sdtfl w16du wp14">
+<w:numbering xmlns:wpc="http://schemas.microsoft.com/office/word/2010/wordprocessingCanvas" xmlns:cx="http://schemas.microsoft.com/office/drawing/2014/chartex" xmlns:cx1="http://schemas.microsoft.com/office/drawing/2015/9/8/chartex" xmlns:cx2="http://schemas.microsoft.com/office/drawing/2015/10/21/chartex" xmlns:cx3="http://schemas.microsoft.com/office/drawing/2016/5/9/chartex" xmlns:cx4="http://schemas.microsoft.com/office/drawing/2016/5/10/chartex" xmlns:cx5="http://schemas.microsoft.com/office/drawing/2016/5/11/chartex" xmlns:cx6="http://schemas.microsoft.com/office/drawing/2016/5/12/chartex" xmlns:cx7="http://schemas.microsoft.com/office/drawing/2016/5/13/chartex" xmlns:cx8="http://schemas.microsoft.com/office/drawing/2016/5/14/chartex" xmlns:mc="http://schemas.openxmlformats.org/markup-compatibility/2006" xmlns:aink="http://schemas.microsoft.com/office/drawing/2016/ink" xmlns:am3d="http://schemas.microsoft.com/office/drawing/2017/model3d" xmlns:o="urn:schemas-microsoft-com:office:office" xmlns:oel="http://schemas.microsoft.com/office/2019/extlst" xmlns:r="http://schemas.openxmlformats.org/officeDocument/2006/relationships" xmlns:m="http://schemas.openxmlformats.org/officeDocument/2006/math" xmlns:v="urn:schemas-microsoft-com:vml" xmlns:wp14="http://schemas.microsoft.com/office/word/2010/wordprocessingDrawing" xmlns:wp="http://schemas.openxmlformats.org/drawingml/2006/wordprocessingDrawing" xmlns:w10="urn:schemas-microsoft-com:office:word" xmlns:w="http://schemas.openxmlformats.org/wordprocessingml/2006/main" xmlns:w14="http://schemas.microsoft.com/office/word/2010/wordml" xmlns:w15="http://schemas.microsoft.com/office/word/2012/wordml" xmlns:w16cex="http://schemas.microsoft.com/office/word/2018/wordml/cex" xmlns:w16cid="http://schemas.microsoft.com/office/word/2016/wordml/cid" xmlns:w16="http://schemas.microsoft.com/office/word/2018/wordml" xmlns:w16du="http://schemas.microsoft.com/office/word/2023/wordml/word16du" xmlns:w16sdtdh="http://schemas.microsoft.com/office/word/2020/wordml/sdtdatahash" xmlns:w16se="http://schemas.microsoft.com/office/word/2015/wordml/symex" xmlns:wpg="http://schemas.microsoft.com/office/word/2010/wordprocessingGroup" xmlns:wpi="http://schemas.microsoft.com/office/word/2010/wordprocessingInk" xmlns:wne="http://schemas.microsoft.com/office/word/2006/wordml" xmlns:wps="http://schemas.microsoft.com/office/word/2010/wordprocessingShape" mc:Ignorable="w14 w15 w16se w16cid w16 w16cex w16sdtdh w16du wp14">
   <w:abstractNum w:abstractNumId="0" w15:restartNumberingAfterBreak="0">
     <w:nsid w:val="08670594"/>
     <w:multiLevelType w:val="multilevel"/>
@@ -2420,7 +2668,7 @@
 </file>
 
 <file path=word/styles.xml><?xml version="1.0" encoding="utf-8"?>
-<w:styles xmlns:mc="http://schemas.openxmlformats.org/markup-compatibility/2006" xmlns:r="http://schemas.openxmlformats.org/officeDocument/2006/relationships" xmlns:w="http://schemas.openxmlformats.org/wordprocessingml/2006/main" xmlns:w14="http://schemas.microsoft.com/office/word/2010/wordml" xmlns:w15="http://schemas.microsoft.com/office/word/2012/wordml" xmlns:w16cex="http://schemas.microsoft.com/office/word/2018/wordml/cex" xmlns:w16cid="http://schemas.microsoft.com/office/word/2016/wordml/cid" xmlns:w16="http://schemas.microsoft.com/office/word/2018/wordml" xmlns:w16du="http://schemas.microsoft.com/office/word/2023/wordml/word16du" xmlns:w16sdtdh="http://schemas.microsoft.com/office/word/2020/wordml/sdtdatahash" xmlns:w16sdtfl="http://schemas.microsoft.com/office/word/2024/wordml/sdtformatlock" xmlns:w16se="http://schemas.microsoft.com/office/word/2015/wordml/symex" mc:Ignorable="w14 w15 w16se w16cid w16 w16cex w16sdtdh w16sdtfl w16du">
+<w:styles xmlns:mc="http://schemas.openxmlformats.org/markup-compatibility/2006" xmlns:r="http://schemas.openxmlformats.org/officeDocument/2006/relationships" xmlns:w="http://schemas.openxmlformats.org/wordprocessingml/2006/main" xmlns:w14="http://schemas.microsoft.com/office/word/2010/wordml" xmlns:w15="http://schemas.microsoft.com/office/word/2012/wordml" xmlns:w16cex="http://schemas.microsoft.com/office/word/2018/wordml/cex" xmlns:w16cid="http://schemas.microsoft.com/office/word/2016/wordml/cid" xmlns:w16="http://schemas.microsoft.com/office/word/2018/wordml" xmlns:w16du="http://schemas.microsoft.com/office/word/2023/wordml/word16du" xmlns:w16sdtdh="http://schemas.microsoft.com/office/word/2020/wordml/sdtdatahash" xmlns:w16se="http://schemas.microsoft.com/office/word/2015/wordml/symex" mc:Ignorable="w14 w15 w16se w16cid w16 w16cex w16sdtdh w16du">
   <w:docDefaults>
     <w:rPrDefault>
       <w:rPr>

</xml_diff>